<commit_message>
working on summary reports 413
</commit_message>
<xml_diff>
--- a/TERM3/T3B2-ICTNPL413-Evaluate_net_regulations_legislation_telecommunications_industry/2-ICTNPL413-Assessment_Task 2/Assessmet-questions/Reports/ICTNPL413_AssessmentTask_Manuel_S_Perez_E-Summ-Rep-Lebara.docx
+++ b/TERM3/T3B2-ICTNPL413-Evaluate_net_regulations_legislation_telecommunications_industry/2-ICTNPL413-Assessment_Task 2/Assessmet-questions/Reports/ICTNPL413_AssessmentTask_Manuel_S_Perez_E-Summ-Rep-Lebara.docx
@@ -131,6 +131,592 @@
           <w:bCs/>
         </w:rPr>
       </w:pPr>
+    </w:p>
+    <w:p>
+      <w:pPr>
+        <w:jc w:val="both"/>
+        <w:rPr>
+          <w:rFonts w:ascii="Arial" w:hAnsi="Arial" w:cs="Arial"/>
+          <w:b/>
+          <w:bCs/>
+        </w:rPr>
+      </w:pPr>
+      <w:r>
+        <w:rPr>
+          <w:rFonts w:ascii="Arial" w:hAnsi="Arial" w:cs="Arial"/>
+          <w:b/>
+          <w:bCs/>
+        </w:rPr>
+        <w:t>Legislation and Regulation</w:t>
+      </w:r>
+    </w:p>
+    <w:p>
+      <w:pPr>
+        <w:jc w:val="both"/>
+        <w:rPr>
+          <w:rFonts w:ascii="Arial" w:hAnsi="Arial" w:cs="Arial"/>
+        </w:rPr>
+      </w:pPr>
+      <w:r>
+        <w:rPr>
+          <w:rFonts w:ascii="Arial" w:hAnsi="Arial" w:cs="Arial"/>
+        </w:rPr>
+        <w:t xml:space="preserve">The Australian telecommunications industry operates within a complex and highly regulated framework designed to ensure fair competition, safeguard consumer interests, and guarantee universal access to essential services. For a provider such as </w:t>
+      </w:r>
+      <w:r>
+        <w:rPr>
+          <w:rFonts w:ascii="Arial" w:hAnsi="Arial" w:cs="Arial"/>
+          <w:b/>
+          <w:bCs/>
+        </w:rPr>
+        <w:t>Lebara</w:t>
+      </w:r>
+      <w:r>
+        <w:rPr>
+          <w:rFonts w:ascii="Arial" w:hAnsi="Arial" w:cs="Arial"/>
+        </w:rPr>
+        <w:t>, which functions as a Mobile Virtual Network Operator (MVNO) reliant on Optus’s wholesale network, understanding and complying with this framework is not only a legal requirement but also a critical element in maintaining consumer trust and long-term business viability. Past shortcomings in areas such as poor customer service, difficulties with number portability, irregularities in billing, and misleading promotional offers highlight the risks that arise when compliance and consumer safeguards are not given due weight.</w:t>
+      </w:r>
+    </w:p>
+    <w:p>
+      <w:pPr>
+        <w:jc w:val="both"/>
+        <w:rPr>
+          <w:rFonts w:ascii="Arial" w:hAnsi="Arial" w:cs="Arial"/>
+          <w:b/>
+          <w:bCs/>
+        </w:rPr>
+      </w:pPr>
+      <w:r>
+        <w:rPr>
+          <w:rFonts w:ascii="Arial" w:hAnsi="Arial" w:cs="Arial"/>
+          <w:b/>
+          <w:bCs/>
+        </w:rPr>
+        <w:t>Regulatory Authorities and Legal Basis</w:t>
+      </w:r>
+    </w:p>
+    <w:p>
+      <w:pPr>
+        <w:jc w:val="both"/>
+        <w:rPr>
+          <w:rFonts w:ascii="Arial" w:hAnsi="Arial" w:cs="Arial"/>
+        </w:rPr>
+      </w:pPr>
+      <w:r>
+        <w:rPr>
+          <w:rFonts w:ascii="Arial" w:hAnsi="Arial" w:cs="Arial"/>
+        </w:rPr>
+        <w:t>Two principal regulators shape the sector:</w:t>
+      </w:r>
+    </w:p>
+    <w:p>
+      <w:pPr>
+        <w:numPr>
+          <w:ilvl w:val="0"/>
+          <w:numId w:val="9"/>
+        </w:numPr>
+        <w:jc w:val="both"/>
+        <w:rPr>
+          <w:rFonts w:ascii="Arial" w:hAnsi="Arial" w:cs="Arial"/>
+        </w:rPr>
+      </w:pPr>
+      <w:r>
+        <w:rPr>
+          <w:rFonts w:ascii="Arial" w:hAnsi="Arial" w:cs="Arial"/>
+          <w:b/>
+          <w:bCs/>
+        </w:rPr>
+        <w:t>The Australian Communications and Media Authority (ACMA)</w:t>
+      </w:r>
+      <w:r>
+        <w:rPr>
+          <w:rFonts w:ascii="Arial" w:hAnsi="Arial" w:cs="Arial"/>
+        </w:rPr>
+        <w:t xml:space="preserve"> is responsible for licensing service providers, managing spectrum, and enforcing industry codes. Its powers are derived from the </w:t>
+      </w:r>
+      <w:r>
+        <w:rPr>
+          <w:rFonts w:ascii="Arial" w:hAnsi="Arial" w:cs="Arial"/>
+          <w:i/>
+          <w:iCs/>
+        </w:rPr>
+        <w:t>Telecommunications Act 1997</w:t>
+      </w:r>
+      <w:r>
+        <w:rPr>
+          <w:rFonts w:ascii="Arial" w:hAnsi="Arial" w:cs="Arial"/>
+        </w:rPr>
+        <w:t xml:space="preserve">, </w:t>
+      </w:r>
+      <w:r>
+        <w:rPr>
+          <w:rFonts w:ascii="Arial" w:hAnsi="Arial" w:cs="Arial"/>
+          <w:i/>
+          <w:iCs/>
+        </w:rPr>
+        <w:t>Radiocommunications Act 1992</w:t>
+      </w:r>
+      <w:r>
+        <w:rPr>
+          <w:rFonts w:ascii="Arial" w:hAnsi="Arial" w:cs="Arial"/>
+        </w:rPr>
+        <w:t xml:space="preserve">, </w:t>
+      </w:r>
+      <w:r>
+        <w:rPr>
+          <w:rFonts w:ascii="Arial" w:hAnsi="Arial" w:cs="Arial"/>
+          <w:i/>
+          <w:iCs/>
+        </w:rPr>
+        <w:t>Broadcasting Services Act 1992</w:t>
+      </w:r>
+      <w:r>
+        <w:rPr>
+          <w:rFonts w:ascii="Arial" w:hAnsi="Arial" w:cs="Arial"/>
+        </w:rPr>
+        <w:t xml:space="preserve">, and </w:t>
+      </w:r>
+      <w:r>
+        <w:rPr>
+          <w:rFonts w:ascii="Arial" w:hAnsi="Arial" w:cs="Arial"/>
+          <w:i/>
+          <w:iCs/>
+        </w:rPr>
+        <w:t>Spam Act 2003</w:t>
+      </w:r>
+      <w:r>
+        <w:rPr>
+          <w:rFonts w:ascii="Arial" w:hAnsi="Arial" w:cs="Arial"/>
+        </w:rPr>
+        <w:t>. It collaborates with bodies such as the Australian Competition and Consumer Commission (ACCC), the Office of the Australian Information Commissioner (OAIC), and international peers including Ofcom (UK) and the FCC (USA).</w:t>
+      </w:r>
+    </w:p>
+    <w:p>
+      <w:pPr>
+        <w:numPr>
+          <w:ilvl w:val="0"/>
+          <w:numId w:val="9"/>
+        </w:numPr>
+        <w:jc w:val="both"/>
+        <w:rPr>
+          <w:rFonts w:ascii="Arial" w:hAnsi="Arial" w:cs="Arial"/>
+        </w:rPr>
+      </w:pPr>
+      <w:r>
+        <w:rPr>
+          <w:rFonts w:ascii="Arial" w:hAnsi="Arial" w:cs="Arial"/>
+          <w:b/>
+          <w:bCs/>
+        </w:rPr>
+        <w:t>The Australian Competition and Consumer Commission (ACCC)</w:t>
+      </w:r>
+      <w:r>
+        <w:rPr>
+          <w:rFonts w:ascii="Arial" w:hAnsi="Arial" w:cs="Arial"/>
+        </w:rPr>
+        <w:t xml:space="preserve"> enforces competition and consumer law in telecommunications. It regulates wholesale access to networks, promotes market fairness, and prevents anti-competitive practices under the </w:t>
+      </w:r>
+      <w:r>
+        <w:rPr>
+          <w:rFonts w:ascii="Arial" w:hAnsi="Arial" w:cs="Arial"/>
+          <w:i/>
+          <w:iCs/>
+        </w:rPr>
+        <w:t>Competition and Consumer Act 2010</w:t>
+      </w:r>
+      <w:r>
+        <w:rPr>
+          <w:rFonts w:ascii="Arial" w:hAnsi="Arial" w:cs="Arial"/>
+        </w:rPr>
+        <w:t>. The ACCC also plays a central role in ensuring transparency in pricing and wholesale agreements that directly affect MVNOs such as Lebara.</w:t>
+      </w:r>
+    </w:p>
+    <w:p>
+      <w:pPr>
+        <w:numPr>
+          <w:ilvl w:val="0"/>
+          <w:numId w:val="9"/>
+        </w:numPr>
+        <w:jc w:val="both"/>
+        <w:rPr>
+          <w:rFonts w:ascii="Arial" w:hAnsi="Arial" w:cs="Arial"/>
+        </w:rPr>
+      </w:pPr>
+      <w:r>
+        <w:rPr>
+          <w:rFonts w:ascii="Arial" w:hAnsi="Arial" w:cs="Arial"/>
+          <w:b/>
+          <w:bCs/>
+        </w:rPr>
+        <w:t>The Office of the Australian Information Commissioner (OAIC)</w:t>
+      </w:r>
+      <w:r>
+        <w:rPr>
+          <w:rFonts w:ascii="Arial" w:hAnsi="Arial" w:cs="Arial"/>
+        </w:rPr>
+        <w:t xml:space="preserve"> oversees compliance with the </w:t>
+      </w:r>
+      <w:r>
+        <w:rPr>
+          <w:rFonts w:ascii="Arial" w:hAnsi="Arial" w:cs="Arial"/>
+          <w:i/>
+          <w:iCs/>
+        </w:rPr>
+        <w:t>Privacy Act 1988</w:t>
+      </w:r>
+      <w:r>
+        <w:rPr>
+          <w:rFonts w:ascii="Arial" w:hAnsi="Arial" w:cs="Arial"/>
+        </w:rPr>
+        <w:t>, particularly with respect to data protection and the Notifiable Data Breaches (NDB) scheme. Given consumer concerns around identity theft and unauthorised data use in the sector, this role is increasingly critical.</w:t>
+      </w:r>
+    </w:p>
+    <w:p>
+      <w:pPr>
+        <w:jc w:val="both"/>
+        <w:rPr>
+          <w:rFonts w:ascii="Arial" w:hAnsi="Arial" w:cs="Arial"/>
+          <w:b/>
+          <w:bCs/>
+        </w:rPr>
+      </w:pPr>
+      <w:r>
+        <w:rPr>
+          <w:rFonts w:ascii="Arial" w:hAnsi="Arial" w:cs="Arial"/>
+          <w:b/>
+          <w:bCs/>
+        </w:rPr>
+        <w:lastRenderedPageBreak/>
+        <w:t>Service Provider Licensing Obligations</w:t>
+      </w:r>
+    </w:p>
+    <w:p>
+      <w:pPr>
+        <w:jc w:val="both"/>
+        <w:rPr>
+          <w:rFonts w:ascii="Arial" w:hAnsi="Arial" w:cs="Arial"/>
+        </w:rPr>
+      </w:pPr>
+      <w:r>
+        <w:rPr>
+          <w:rFonts w:ascii="Arial" w:hAnsi="Arial" w:cs="Arial"/>
+        </w:rPr>
+        <w:t>As an MVNO, Lebara must be registered as a Carriage Service Provider (CSP), which authorises it to supply services to end-users by accessing another carrier’s infrastructure. This registration imposes obligations including:</w:t>
+      </w:r>
+    </w:p>
+    <w:p>
+      <w:pPr>
+        <w:numPr>
+          <w:ilvl w:val="0"/>
+          <w:numId w:val="10"/>
+        </w:numPr>
+        <w:jc w:val="both"/>
+        <w:rPr>
+          <w:rFonts w:ascii="Arial" w:hAnsi="Arial" w:cs="Arial"/>
+        </w:rPr>
+      </w:pPr>
+      <w:r>
+        <w:rPr>
+          <w:rFonts w:ascii="Arial" w:hAnsi="Arial" w:cs="Arial"/>
+        </w:rPr>
+        <w:t>Allocation of numbers in compliance with the national numbering plan;</w:t>
+      </w:r>
+    </w:p>
+    <w:p>
+      <w:pPr>
+        <w:numPr>
+          <w:ilvl w:val="0"/>
+          <w:numId w:val="10"/>
+        </w:numPr>
+        <w:jc w:val="both"/>
+        <w:rPr>
+          <w:rFonts w:ascii="Arial" w:hAnsi="Arial" w:cs="Arial"/>
+        </w:rPr>
+      </w:pPr>
+      <w:r>
+        <w:rPr>
+          <w:rFonts w:ascii="Arial" w:hAnsi="Arial" w:cs="Arial"/>
+        </w:rPr>
+        <w:t>Adherence to ACMA-approved industry codes covering customer service, privacy, and complaints handling;</w:t>
+      </w:r>
+    </w:p>
+    <w:p>
+      <w:pPr>
+        <w:numPr>
+          <w:ilvl w:val="0"/>
+          <w:numId w:val="10"/>
+        </w:numPr>
+        <w:jc w:val="both"/>
+        <w:rPr>
+          <w:rFonts w:ascii="Arial" w:hAnsi="Arial" w:cs="Arial"/>
+        </w:rPr>
+      </w:pPr>
+      <w:r>
+        <w:rPr>
+          <w:rFonts w:ascii="Arial" w:hAnsi="Arial" w:cs="Arial"/>
+        </w:rPr>
+        <w:t xml:space="preserve">Compliance with lawful interception obligations under the </w:t>
+      </w:r>
+      <w:r>
+        <w:rPr>
+          <w:rFonts w:ascii="Arial" w:hAnsi="Arial" w:cs="Arial"/>
+          <w:i/>
+          <w:iCs/>
+        </w:rPr>
+        <w:t>Telecommunications (Interception and Access) Act 1979</w:t>
+      </w:r>
+      <w:r>
+        <w:rPr>
+          <w:rFonts w:ascii="Arial" w:hAnsi="Arial" w:cs="Arial"/>
+        </w:rPr>
+        <w:t>.</w:t>
+      </w:r>
+    </w:p>
+    <w:p>
+      <w:pPr>
+        <w:jc w:val="both"/>
+        <w:rPr>
+          <w:rFonts w:ascii="Arial" w:hAnsi="Arial" w:cs="Arial"/>
+        </w:rPr>
+      </w:pPr>
+      <w:r>
+        <w:rPr>
+          <w:rFonts w:ascii="Arial" w:hAnsi="Arial" w:cs="Arial"/>
+        </w:rPr>
+        <w:t>Failure to meet these obligations exposes Lebara to regulatory sanctions and reputational harm, as illustrated by consumer complaints regarding billing errors and inadequate dispute resolution.</w:t>
+      </w:r>
+    </w:p>
+    <w:p>
+      <w:pPr>
+        <w:jc w:val="both"/>
+        <w:rPr>
+          <w:rFonts w:ascii="Arial" w:hAnsi="Arial" w:cs="Arial"/>
+          <w:b/>
+          <w:bCs/>
+        </w:rPr>
+      </w:pPr>
+      <w:r>
+        <w:rPr>
+          <w:rFonts w:ascii="Arial" w:hAnsi="Arial" w:cs="Arial"/>
+          <w:b/>
+          <w:bCs/>
+        </w:rPr>
+        <w:t>Regulation and Deregulation</w:t>
+      </w:r>
+    </w:p>
+    <w:p>
+      <w:pPr>
+        <w:jc w:val="both"/>
+        <w:rPr>
+          <w:rFonts w:ascii="Arial" w:hAnsi="Arial" w:cs="Arial"/>
+        </w:rPr>
+      </w:pPr>
+      <w:r>
+        <w:rPr>
+          <w:rFonts w:ascii="Arial" w:hAnsi="Arial" w:cs="Arial"/>
+        </w:rPr>
+        <w:t>The sector’s regulatory framework provides both safeguards and challenges for MVNOs. Regulation ensures consumers are protected through transparency in advertising, fair billing standards, and access to dispute resolution via the Telecommunications Industry Ombudsman (TIO). For Lebara, these requirements act as necessary checks against the kinds of poor practices that have historically undermined consumer trust.</w:t>
+      </w:r>
+    </w:p>
+    <w:p>
+      <w:pPr>
+        <w:jc w:val="both"/>
+        <w:rPr>
+          <w:rFonts w:ascii="Arial" w:hAnsi="Arial" w:cs="Arial"/>
+        </w:rPr>
+      </w:pPr>
+      <w:r>
+        <w:rPr>
+          <w:rFonts w:ascii="Arial" w:hAnsi="Arial" w:cs="Arial"/>
+        </w:rPr>
+        <w:t>Conversely, deregulation could reduce compliance burdens and lower operational costs, potentially enabling Lebara to compete more aggressively on price. However, such a landscape may also expose MVNOs to greater risk of exploitation by dominant carriers in wholesale negotiations, thereby undermining the competitive position that regulation currently secures.</w:t>
+      </w:r>
+    </w:p>
+    <w:p>
+      <w:pPr>
+        <w:jc w:val="both"/>
+        <w:rPr>
+          <w:rFonts w:ascii="Arial" w:hAnsi="Arial" w:cs="Arial"/>
+          <w:b/>
+          <w:bCs/>
+        </w:rPr>
+      </w:pPr>
+      <w:r>
+        <w:rPr>
+          <w:rFonts w:ascii="Arial" w:hAnsi="Arial" w:cs="Arial"/>
+          <w:b/>
+          <w:bCs/>
+        </w:rPr>
+        <w:t>Universal Service Obligation (USO) Framework</w:t>
+      </w:r>
+    </w:p>
+    <w:p>
+      <w:pPr>
+        <w:jc w:val="both"/>
+        <w:rPr>
+          <w:rFonts w:ascii="Arial" w:hAnsi="Arial" w:cs="Arial"/>
+        </w:rPr>
+      </w:pPr>
+      <w:r>
+        <w:rPr>
+          <w:rFonts w:ascii="Arial" w:hAnsi="Arial" w:cs="Arial"/>
+        </w:rPr>
+        <w:t xml:space="preserve">Central to the regulatory environment is the </w:t>
+      </w:r>
+      <w:r>
+        <w:rPr>
+          <w:rFonts w:ascii="Arial" w:hAnsi="Arial" w:cs="Arial"/>
+          <w:b/>
+          <w:bCs/>
+        </w:rPr>
+        <w:t>Universal Service Obligation (USO)</w:t>
+      </w:r>
+      <w:r>
+        <w:rPr>
+          <w:rFonts w:ascii="Arial" w:hAnsi="Arial" w:cs="Arial"/>
+        </w:rPr>
+        <w:t>, which guarantees that all Australians, regardless of location, have reasonable access to standard telephone services and public payphones. While Telstra is the primary contractor under the Telstra Universal Service Obligation Performance Agreement (TUSOPA), all service providers, including Lebara, indirectly participate through the Telecommunications Industry Levy (TIL), which contributes to USO funding.</w:t>
+      </w:r>
+    </w:p>
+    <w:p>
+      <w:pPr>
+        <w:jc w:val="both"/>
+        <w:rPr>
+          <w:rFonts w:ascii="Arial" w:hAnsi="Arial" w:cs="Arial"/>
+        </w:rPr>
+      </w:pPr>
+      <w:r>
+        <w:rPr>
+          <w:rFonts w:ascii="Arial" w:hAnsi="Arial" w:cs="Arial"/>
+        </w:rPr>
+        <w:t>The USO encompasses:</w:t>
+      </w:r>
+    </w:p>
+    <w:p>
+      <w:pPr>
+        <w:numPr>
+          <w:ilvl w:val="0"/>
+          <w:numId w:val="11"/>
+        </w:numPr>
+        <w:jc w:val="both"/>
+        <w:rPr>
+          <w:rFonts w:ascii="Arial" w:hAnsi="Arial" w:cs="Arial"/>
+        </w:rPr>
+      </w:pPr>
+      <w:r>
+        <w:rPr>
+          <w:rFonts w:ascii="Arial" w:hAnsi="Arial" w:cs="Arial"/>
+          <w:b/>
+          <w:bCs/>
+        </w:rPr>
+        <w:t>Planning obligations</w:t>
+      </w:r>
+      <w:r>
+        <w:rPr>
+          <w:rFonts w:ascii="Arial" w:hAnsi="Arial" w:cs="Arial"/>
+        </w:rPr>
+        <w:t>, such as ensuring coverage in remote and rural areas, planning for emergency access to Triple Zero (000), and providing accessible services for people with disability;</w:t>
+      </w:r>
+    </w:p>
+    <w:p>
+      <w:pPr>
+        <w:numPr>
+          <w:ilvl w:val="0"/>
+          <w:numId w:val="11"/>
+        </w:numPr>
+        <w:jc w:val="both"/>
+        <w:rPr>
+          <w:rFonts w:ascii="Arial" w:hAnsi="Arial" w:cs="Arial"/>
+        </w:rPr>
+      </w:pPr>
+      <w:r>
+        <w:rPr>
+          <w:rFonts w:ascii="Arial" w:hAnsi="Arial" w:cs="Arial"/>
+          <w:b/>
+          <w:bCs/>
+        </w:rPr>
+        <w:t>Policies and procedures</w:t>
+      </w:r>
+      <w:r>
+        <w:rPr>
+          <w:rFonts w:ascii="Arial" w:hAnsi="Arial" w:cs="Arial"/>
+        </w:rPr>
+        <w:t>, including connection timeframes, fault repair benchmarks, and consumer safeguard measures;</w:t>
+      </w:r>
+    </w:p>
+    <w:p>
+      <w:pPr>
+        <w:numPr>
+          <w:ilvl w:val="0"/>
+          <w:numId w:val="11"/>
+        </w:numPr>
+        <w:jc w:val="both"/>
+        <w:rPr>
+          <w:rFonts w:ascii="Arial" w:hAnsi="Arial" w:cs="Arial"/>
+        </w:rPr>
+      </w:pPr>
+      <w:r>
+        <w:rPr>
+          <w:rFonts w:ascii="Arial" w:hAnsi="Arial" w:cs="Arial"/>
+          <w:b/>
+          <w:bCs/>
+        </w:rPr>
+        <w:lastRenderedPageBreak/>
+        <w:t>Financing</w:t>
+      </w:r>
+      <w:r>
+        <w:rPr>
+          <w:rFonts w:ascii="Arial" w:hAnsi="Arial" w:cs="Arial"/>
+        </w:rPr>
+        <w:t>, under which Telstra receives approximately AUD 270 million annually, partly funded by contributions from competitors such as Optus and Vodafone, upon whose networks Lebara depends.</w:t>
+      </w:r>
+    </w:p>
+    <w:p>
+      <w:pPr>
+        <w:jc w:val="both"/>
+        <w:rPr>
+          <w:rFonts w:ascii="Arial" w:hAnsi="Arial" w:cs="Arial"/>
+        </w:rPr>
+      </w:pPr>
+      <w:r>
+        <w:rPr>
+          <w:rFonts w:ascii="Arial" w:hAnsi="Arial" w:cs="Arial"/>
+        </w:rPr>
+        <w:t>Lebara’s business model does not require it to build infrastructure in underserved regions; however, its participation in industry levies reflects the principle that all carriers benefit from a nationally accessible communications market. Moreover, the enforcement of consumer safeguard policies provides a framework within which Lebara must remedy its weaknesses in customer care, billing transparency, and service reliability.</w:t>
+      </w:r>
+    </w:p>
+    <w:p>
+      <w:pPr>
+        <w:jc w:val="both"/>
+        <w:rPr>
+          <w:rFonts w:ascii="Arial" w:hAnsi="Arial" w:cs="Arial"/>
+          <w:b/>
+          <w:bCs/>
+        </w:rPr>
+      </w:pPr>
+      <w:r>
+        <w:rPr>
+          <w:rFonts w:ascii="Arial" w:hAnsi="Arial" w:cs="Arial"/>
+          <w:b/>
+          <w:bCs/>
+        </w:rPr>
+        <w:t>Implications for Lebara</w:t>
+      </w:r>
+    </w:p>
+    <w:p>
+      <w:pPr>
+        <w:jc w:val="both"/>
+        <w:rPr>
+          <w:rFonts w:ascii="Arial" w:hAnsi="Arial" w:cs="Arial"/>
+        </w:rPr>
+      </w:pPr>
+      <w:r>
+        <w:rPr>
+          <w:rFonts w:ascii="Arial" w:hAnsi="Arial" w:cs="Arial"/>
+        </w:rPr>
+        <w:t>For Lebara, strict adherence to these legislative and regulatory requirements is not merely a matter of compliance but a pathway to rebuilding trust in a competitive market. The oversight of ACMA, ACCC, and OAIC ensures that issues such as misleading advertising, weak complaint handling, and data misuse—areas where Lebara has faced criticism—cannot be ignored. By aligning its operations with the expectations of the regulatory framework, Lebara has the opportunity to not only avoid sanctions but also reposition itself as a provider that prioritises fair treatment, accessibility, and consumer protection.</w:t>
+      </w:r>
     </w:p>
     <w:p>
       <w:pPr>
@@ -429,6 +1015,155 @@
     </w:lvl>
   </w:abstractNum>
   <w:abstractNum w:abstractNumId="2" w15:restartNumberingAfterBreak="0">
+    <w:nsid w:val="2CB56703"/>
+    <w:multiLevelType w:val="multilevel"/>
+    <w:tmpl w:val="3822EC20"/>
+    <w:lvl w:ilvl="0">
+      <w:start w:val="1"/>
+      <w:numFmt w:val="bullet"/>
+      <w:lvlText w:val=""/>
+      <w:lvlJc w:val="left"/>
+      <w:pPr>
+        <w:tabs>
+          <w:tab w:val="num" w:pos="720"/>
+        </w:tabs>
+        <w:ind w:left="720" w:hanging="360"/>
+      </w:pPr>
+      <w:rPr>
+        <w:rFonts w:ascii="Symbol" w:hAnsi="Symbol" w:hint="default"/>
+        <w:sz w:val="20"/>
+      </w:rPr>
+    </w:lvl>
+    <w:lvl w:ilvl="1" w:tentative="1">
+      <w:start w:val="1"/>
+      <w:numFmt w:val="bullet"/>
+      <w:lvlText w:val="o"/>
+      <w:lvlJc w:val="left"/>
+      <w:pPr>
+        <w:tabs>
+          <w:tab w:val="num" w:pos="1440"/>
+        </w:tabs>
+        <w:ind w:left="1440" w:hanging="360"/>
+      </w:pPr>
+      <w:rPr>
+        <w:rFonts w:ascii="Courier New" w:hAnsi="Courier New" w:hint="default"/>
+        <w:sz w:val="20"/>
+      </w:rPr>
+    </w:lvl>
+    <w:lvl w:ilvl="2" w:tentative="1">
+      <w:start w:val="1"/>
+      <w:numFmt w:val="bullet"/>
+      <w:lvlText w:val=""/>
+      <w:lvlJc w:val="left"/>
+      <w:pPr>
+        <w:tabs>
+          <w:tab w:val="num" w:pos="2160"/>
+        </w:tabs>
+        <w:ind w:left="2160" w:hanging="360"/>
+      </w:pPr>
+      <w:rPr>
+        <w:rFonts w:ascii="Wingdings" w:hAnsi="Wingdings" w:hint="default"/>
+        <w:sz w:val="20"/>
+      </w:rPr>
+    </w:lvl>
+    <w:lvl w:ilvl="3" w:tentative="1">
+      <w:start w:val="1"/>
+      <w:numFmt w:val="bullet"/>
+      <w:lvlText w:val=""/>
+      <w:lvlJc w:val="left"/>
+      <w:pPr>
+        <w:tabs>
+          <w:tab w:val="num" w:pos="2880"/>
+        </w:tabs>
+        <w:ind w:left="2880" w:hanging="360"/>
+      </w:pPr>
+      <w:rPr>
+        <w:rFonts w:ascii="Wingdings" w:hAnsi="Wingdings" w:hint="default"/>
+        <w:sz w:val="20"/>
+      </w:rPr>
+    </w:lvl>
+    <w:lvl w:ilvl="4" w:tentative="1">
+      <w:start w:val="1"/>
+      <w:numFmt w:val="bullet"/>
+      <w:lvlText w:val=""/>
+      <w:lvlJc w:val="left"/>
+      <w:pPr>
+        <w:tabs>
+          <w:tab w:val="num" w:pos="3600"/>
+        </w:tabs>
+        <w:ind w:left="3600" w:hanging="360"/>
+      </w:pPr>
+      <w:rPr>
+        <w:rFonts w:ascii="Wingdings" w:hAnsi="Wingdings" w:hint="default"/>
+        <w:sz w:val="20"/>
+      </w:rPr>
+    </w:lvl>
+    <w:lvl w:ilvl="5" w:tentative="1">
+      <w:start w:val="1"/>
+      <w:numFmt w:val="bullet"/>
+      <w:lvlText w:val=""/>
+      <w:lvlJc w:val="left"/>
+      <w:pPr>
+        <w:tabs>
+          <w:tab w:val="num" w:pos="4320"/>
+        </w:tabs>
+        <w:ind w:left="4320" w:hanging="360"/>
+      </w:pPr>
+      <w:rPr>
+        <w:rFonts w:ascii="Wingdings" w:hAnsi="Wingdings" w:hint="default"/>
+        <w:sz w:val="20"/>
+      </w:rPr>
+    </w:lvl>
+    <w:lvl w:ilvl="6" w:tentative="1">
+      <w:start w:val="1"/>
+      <w:numFmt w:val="bullet"/>
+      <w:lvlText w:val=""/>
+      <w:lvlJc w:val="left"/>
+      <w:pPr>
+        <w:tabs>
+          <w:tab w:val="num" w:pos="5040"/>
+        </w:tabs>
+        <w:ind w:left="5040" w:hanging="360"/>
+      </w:pPr>
+      <w:rPr>
+        <w:rFonts w:ascii="Wingdings" w:hAnsi="Wingdings" w:hint="default"/>
+        <w:sz w:val="20"/>
+      </w:rPr>
+    </w:lvl>
+    <w:lvl w:ilvl="7" w:tentative="1">
+      <w:start w:val="1"/>
+      <w:numFmt w:val="bullet"/>
+      <w:lvlText w:val=""/>
+      <w:lvlJc w:val="left"/>
+      <w:pPr>
+        <w:tabs>
+          <w:tab w:val="num" w:pos="5760"/>
+        </w:tabs>
+        <w:ind w:left="5760" w:hanging="360"/>
+      </w:pPr>
+      <w:rPr>
+        <w:rFonts w:ascii="Wingdings" w:hAnsi="Wingdings" w:hint="default"/>
+        <w:sz w:val="20"/>
+      </w:rPr>
+    </w:lvl>
+    <w:lvl w:ilvl="8" w:tentative="1">
+      <w:start w:val="1"/>
+      <w:numFmt w:val="bullet"/>
+      <w:lvlText w:val=""/>
+      <w:lvlJc w:val="left"/>
+      <w:pPr>
+        <w:tabs>
+          <w:tab w:val="num" w:pos="6480"/>
+        </w:tabs>
+        <w:ind w:left="6480" w:hanging="360"/>
+      </w:pPr>
+      <w:rPr>
+        <w:rFonts w:ascii="Wingdings" w:hAnsi="Wingdings" w:hint="default"/>
+        <w:sz w:val="20"/>
+      </w:rPr>
+    </w:lvl>
+  </w:abstractNum>
+  <w:abstractNum w:abstractNumId="3" w15:restartNumberingAfterBreak="0">
     <w:nsid w:val="35CA4455"/>
     <w:multiLevelType w:val="multilevel"/>
     <w:tmpl w:val="5198A588"/>
@@ -577,7 +1312,156 @@
       </w:rPr>
     </w:lvl>
   </w:abstractNum>
-  <w:abstractNum w:abstractNumId="3" w15:restartNumberingAfterBreak="0">
+  <w:abstractNum w:abstractNumId="4" w15:restartNumberingAfterBreak="0">
+    <w:nsid w:val="41730B07"/>
+    <w:multiLevelType w:val="multilevel"/>
+    <w:tmpl w:val="8A66128A"/>
+    <w:lvl w:ilvl="0">
+      <w:start w:val="1"/>
+      <w:numFmt w:val="bullet"/>
+      <w:lvlText w:val=""/>
+      <w:lvlJc w:val="left"/>
+      <w:pPr>
+        <w:tabs>
+          <w:tab w:val="num" w:pos="720"/>
+        </w:tabs>
+        <w:ind w:left="720" w:hanging="360"/>
+      </w:pPr>
+      <w:rPr>
+        <w:rFonts w:ascii="Symbol" w:hAnsi="Symbol" w:hint="default"/>
+        <w:sz w:val="20"/>
+      </w:rPr>
+    </w:lvl>
+    <w:lvl w:ilvl="1" w:tentative="1">
+      <w:start w:val="1"/>
+      <w:numFmt w:val="bullet"/>
+      <w:lvlText w:val="o"/>
+      <w:lvlJc w:val="left"/>
+      <w:pPr>
+        <w:tabs>
+          <w:tab w:val="num" w:pos="1440"/>
+        </w:tabs>
+        <w:ind w:left="1440" w:hanging="360"/>
+      </w:pPr>
+      <w:rPr>
+        <w:rFonts w:ascii="Courier New" w:hAnsi="Courier New" w:hint="default"/>
+        <w:sz w:val="20"/>
+      </w:rPr>
+    </w:lvl>
+    <w:lvl w:ilvl="2" w:tentative="1">
+      <w:start w:val="1"/>
+      <w:numFmt w:val="bullet"/>
+      <w:lvlText w:val=""/>
+      <w:lvlJc w:val="left"/>
+      <w:pPr>
+        <w:tabs>
+          <w:tab w:val="num" w:pos="2160"/>
+        </w:tabs>
+        <w:ind w:left="2160" w:hanging="360"/>
+      </w:pPr>
+      <w:rPr>
+        <w:rFonts w:ascii="Wingdings" w:hAnsi="Wingdings" w:hint="default"/>
+        <w:sz w:val="20"/>
+      </w:rPr>
+    </w:lvl>
+    <w:lvl w:ilvl="3" w:tentative="1">
+      <w:start w:val="1"/>
+      <w:numFmt w:val="bullet"/>
+      <w:lvlText w:val=""/>
+      <w:lvlJc w:val="left"/>
+      <w:pPr>
+        <w:tabs>
+          <w:tab w:val="num" w:pos="2880"/>
+        </w:tabs>
+        <w:ind w:left="2880" w:hanging="360"/>
+      </w:pPr>
+      <w:rPr>
+        <w:rFonts w:ascii="Wingdings" w:hAnsi="Wingdings" w:hint="default"/>
+        <w:sz w:val="20"/>
+      </w:rPr>
+    </w:lvl>
+    <w:lvl w:ilvl="4" w:tentative="1">
+      <w:start w:val="1"/>
+      <w:numFmt w:val="bullet"/>
+      <w:lvlText w:val=""/>
+      <w:lvlJc w:val="left"/>
+      <w:pPr>
+        <w:tabs>
+          <w:tab w:val="num" w:pos="3600"/>
+        </w:tabs>
+        <w:ind w:left="3600" w:hanging="360"/>
+      </w:pPr>
+      <w:rPr>
+        <w:rFonts w:ascii="Wingdings" w:hAnsi="Wingdings" w:hint="default"/>
+        <w:sz w:val="20"/>
+      </w:rPr>
+    </w:lvl>
+    <w:lvl w:ilvl="5" w:tentative="1">
+      <w:start w:val="1"/>
+      <w:numFmt w:val="bullet"/>
+      <w:lvlText w:val=""/>
+      <w:lvlJc w:val="left"/>
+      <w:pPr>
+        <w:tabs>
+          <w:tab w:val="num" w:pos="4320"/>
+        </w:tabs>
+        <w:ind w:left="4320" w:hanging="360"/>
+      </w:pPr>
+      <w:rPr>
+        <w:rFonts w:ascii="Wingdings" w:hAnsi="Wingdings" w:hint="default"/>
+        <w:sz w:val="20"/>
+      </w:rPr>
+    </w:lvl>
+    <w:lvl w:ilvl="6" w:tentative="1">
+      <w:start w:val="1"/>
+      <w:numFmt w:val="bullet"/>
+      <w:lvlText w:val=""/>
+      <w:lvlJc w:val="left"/>
+      <w:pPr>
+        <w:tabs>
+          <w:tab w:val="num" w:pos="5040"/>
+        </w:tabs>
+        <w:ind w:left="5040" w:hanging="360"/>
+      </w:pPr>
+      <w:rPr>
+        <w:rFonts w:ascii="Wingdings" w:hAnsi="Wingdings" w:hint="default"/>
+        <w:sz w:val="20"/>
+      </w:rPr>
+    </w:lvl>
+    <w:lvl w:ilvl="7" w:tentative="1">
+      <w:start w:val="1"/>
+      <w:numFmt w:val="bullet"/>
+      <w:lvlText w:val=""/>
+      <w:lvlJc w:val="left"/>
+      <w:pPr>
+        <w:tabs>
+          <w:tab w:val="num" w:pos="5760"/>
+        </w:tabs>
+        <w:ind w:left="5760" w:hanging="360"/>
+      </w:pPr>
+      <w:rPr>
+        <w:rFonts w:ascii="Wingdings" w:hAnsi="Wingdings" w:hint="default"/>
+        <w:sz w:val="20"/>
+      </w:rPr>
+    </w:lvl>
+    <w:lvl w:ilvl="8" w:tentative="1">
+      <w:start w:val="1"/>
+      <w:numFmt w:val="bullet"/>
+      <w:lvlText w:val=""/>
+      <w:lvlJc w:val="left"/>
+      <w:pPr>
+        <w:tabs>
+          <w:tab w:val="num" w:pos="6480"/>
+        </w:tabs>
+        <w:ind w:left="6480" w:hanging="360"/>
+      </w:pPr>
+      <w:rPr>
+        <w:rFonts w:ascii="Wingdings" w:hAnsi="Wingdings" w:hint="default"/>
+        <w:sz w:val="20"/>
+      </w:rPr>
+    </w:lvl>
+  </w:abstractNum>
+  <w:abstractNum w:abstractNumId="5" w15:restartNumberingAfterBreak="0">
     <w:nsid w:val="4EBB1150"/>
     <w:multiLevelType w:val="hybridMultilevel"/>
     <w:tmpl w:val="97B8152A"/>
@@ -690,7 +1574,7 @@
       </w:rPr>
     </w:lvl>
   </w:abstractNum>
-  <w:abstractNum w:abstractNumId="4" w15:restartNumberingAfterBreak="0">
+  <w:abstractNum w:abstractNumId="6" w15:restartNumberingAfterBreak="0">
     <w:nsid w:val="59816D52"/>
     <w:multiLevelType w:val="multilevel"/>
     <w:tmpl w:val="59A6A908"/>
@@ -803,7 +1687,156 @@
       </w:pPr>
     </w:lvl>
   </w:abstractNum>
-  <w:abstractNum w:abstractNumId="5" w15:restartNumberingAfterBreak="0">
+  <w:abstractNum w:abstractNumId="7" w15:restartNumberingAfterBreak="0">
+    <w:nsid w:val="5D0D1578"/>
+    <w:multiLevelType w:val="multilevel"/>
+    <w:tmpl w:val="8CCABEFE"/>
+    <w:lvl w:ilvl="0">
+      <w:start w:val="1"/>
+      <w:numFmt w:val="bullet"/>
+      <w:lvlText w:val=""/>
+      <w:lvlJc w:val="left"/>
+      <w:pPr>
+        <w:tabs>
+          <w:tab w:val="num" w:pos="720"/>
+        </w:tabs>
+        <w:ind w:left="720" w:hanging="360"/>
+      </w:pPr>
+      <w:rPr>
+        <w:rFonts w:ascii="Symbol" w:hAnsi="Symbol" w:hint="default"/>
+        <w:sz w:val="20"/>
+      </w:rPr>
+    </w:lvl>
+    <w:lvl w:ilvl="1" w:tentative="1">
+      <w:start w:val="1"/>
+      <w:numFmt w:val="bullet"/>
+      <w:lvlText w:val="o"/>
+      <w:lvlJc w:val="left"/>
+      <w:pPr>
+        <w:tabs>
+          <w:tab w:val="num" w:pos="1440"/>
+        </w:tabs>
+        <w:ind w:left="1440" w:hanging="360"/>
+      </w:pPr>
+      <w:rPr>
+        <w:rFonts w:ascii="Courier New" w:hAnsi="Courier New" w:hint="default"/>
+        <w:sz w:val="20"/>
+      </w:rPr>
+    </w:lvl>
+    <w:lvl w:ilvl="2" w:tentative="1">
+      <w:start w:val="1"/>
+      <w:numFmt w:val="bullet"/>
+      <w:lvlText w:val=""/>
+      <w:lvlJc w:val="left"/>
+      <w:pPr>
+        <w:tabs>
+          <w:tab w:val="num" w:pos="2160"/>
+        </w:tabs>
+        <w:ind w:left="2160" w:hanging="360"/>
+      </w:pPr>
+      <w:rPr>
+        <w:rFonts w:ascii="Wingdings" w:hAnsi="Wingdings" w:hint="default"/>
+        <w:sz w:val="20"/>
+      </w:rPr>
+    </w:lvl>
+    <w:lvl w:ilvl="3" w:tentative="1">
+      <w:start w:val="1"/>
+      <w:numFmt w:val="bullet"/>
+      <w:lvlText w:val=""/>
+      <w:lvlJc w:val="left"/>
+      <w:pPr>
+        <w:tabs>
+          <w:tab w:val="num" w:pos="2880"/>
+        </w:tabs>
+        <w:ind w:left="2880" w:hanging="360"/>
+      </w:pPr>
+      <w:rPr>
+        <w:rFonts w:ascii="Wingdings" w:hAnsi="Wingdings" w:hint="default"/>
+        <w:sz w:val="20"/>
+      </w:rPr>
+    </w:lvl>
+    <w:lvl w:ilvl="4" w:tentative="1">
+      <w:start w:val="1"/>
+      <w:numFmt w:val="bullet"/>
+      <w:lvlText w:val=""/>
+      <w:lvlJc w:val="left"/>
+      <w:pPr>
+        <w:tabs>
+          <w:tab w:val="num" w:pos="3600"/>
+        </w:tabs>
+        <w:ind w:left="3600" w:hanging="360"/>
+      </w:pPr>
+      <w:rPr>
+        <w:rFonts w:ascii="Wingdings" w:hAnsi="Wingdings" w:hint="default"/>
+        <w:sz w:val="20"/>
+      </w:rPr>
+    </w:lvl>
+    <w:lvl w:ilvl="5" w:tentative="1">
+      <w:start w:val="1"/>
+      <w:numFmt w:val="bullet"/>
+      <w:lvlText w:val=""/>
+      <w:lvlJc w:val="left"/>
+      <w:pPr>
+        <w:tabs>
+          <w:tab w:val="num" w:pos="4320"/>
+        </w:tabs>
+        <w:ind w:left="4320" w:hanging="360"/>
+      </w:pPr>
+      <w:rPr>
+        <w:rFonts w:ascii="Wingdings" w:hAnsi="Wingdings" w:hint="default"/>
+        <w:sz w:val="20"/>
+      </w:rPr>
+    </w:lvl>
+    <w:lvl w:ilvl="6" w:tentative="1">
+      <w:start w:val="1"/>
+      <w:numFmt w:val="bullet"/>
+      <w:lvlText w:val=""/>
+      <w:lvlJc w:val="left"/>
+      <w:pPr>
+        <w:tabs>
+          <w:tab w:val="num" w:pos="5040"/>
+        </w:tabs>
+        <w:ind w:left="5040" w:hanging="360"/>
+      </w:pPr>
+      <w:rPr>
+        <w:rFonts w:ascii="Wingdings" w:hAnsi="Wingdings" w:hint="default"/>
+        <w:sz w:val="20"/>
+      </w:rPr>
+    </w:lvl>
+    <w:lvl w:ilvl="7" w:tentative="1">
+      <w:start w:val="1"/>
+      <w:numFmt w:val="bullet"/>
+      <w:lvlText w:val=""/>
+      <w:lvlJc w:val="left"/>
+      <w:pPr>
+        <w:tabs>
+          <w:tab w:val="num" w:pos="5760"/>
+        </w:tabs>
+        <w:ind w:left="5760" w:hanging="360"/>
+      </w:pPr>
+      <w:rPr>
+        <w:rFonts w:ascii="Wingdings" w:hAnsi="Wingdings" w:hint="default"/>
+        <w:sz w:val="20"/>
+      </w:rPr>
+    </w:lvl>
+    <w:lvl w:ilvl="8" w:tentative="1">
+      <w:start w:val="1"/>
+      <w:numFmt w:val="bullet"/>
+      <w:lvlText w:val=""/>
+      <w:lvlJc w:val="left"/>
+      <w:pPr>
+        <w:tabs>
+          <w:tab w:val="num" w:pos="6480"/>
+        </w:tabs>
+        <w:ind w:left="6480" w:hanging="360"/>
+      </w:pPr>
+      <w:rPr>
+        <w:rFonts w:ascii="Wingdings" w:hAnsi="Wingdings" w:hint="default"/>
+        <w:sz w:val="20"/>
+      </w:rPr>
+    </w:lvl>
+  </w:abstractNum>
+  <w:abstractNum w:abstractNumId="8" w15:restartNumberingAfterBreak="0">
     <w:nsid w:val="67113D6E"/>
     <w:multiLevelType w:val="multilevel"/>
     <w:tmpl w:val="6E622346"/>
@@ -948,7 +1981,7 @@
       </w:rPr>
     </w:lvl>
   </w:abstractNum>
-  <w:abstractNum w:abstractNumId="6" w15:restartNumberingAfterBreak="0">
+  <w:abstractNum w:abstractNumId="9" w15:restartNumberingAfterBreak="0">
     <w:nsid w:val="68BC331E"/>
     <w:multiLevelType w:val="multilevel"/>
     <w:tmpl w:val="8B54B6C6"/>
@@ -1065,7 +2098,7 @@
       </w:pPr>
     </w:lvl>
   </w:abstractNum>
-  <w:abstractNum w:abstractNumId="7" w15:restartNumberingAfterBreak="0">
+  <w:abstractNum w:abstractNumId="10" w15:restartNumberingAfterBreak="0">
     <w:nsid w:val="6F0F4F6C"/>
     <w:multiLevelType w:val="multilevel"/>
     <w:tmpl w:val="3E92D02E"/>
@@ -1215,7 +2248,7 @@
     </w:lvl>
   </w:abstractNum>
   <w:num w:numId="1" w16cid:durableId="597715031">
-    <w:abstractNumId w:val="4"/>
+    <w:abstractNumId w:val="6"/>
   </w:num>
   <w:num w:numId="2" w16cid:durableId="1391073999">
     <w:abstractNumId w:val="0"/>
@@ -1224,19 +2257,28 @@
     <w:abstractNumId w:val="1"/>
   </w:num>
   <w:num w:numId="4" w16cid:durableId="1981956934">
-    <w:abstractNumId w:val="2"/>
+    <w:abstractNumId w:val="3"/>
   </w:num>
   <w:num w:numId="5" w16cid:durableId="187261224">
+    <w:abstractNumId w:val="10"/>
+  </w:num>
+  <w:num w:numId="6" w16cid:durableId="549414431">
+    <w:abstractNumId w:val="8"/>
+  </w:num>
+  <w:num w:numId="7" w16cid:durableId="690304781">
+    <w:abstractNumId w:val="9"/>
+  </w:num>
+  <w:num w:numId="8" w16cid:durableId="577908233">
+    <w:abstractNumId w:val="5"/>
+  </w:num>
+  <w:num w:numId="9" w16cid:durableId="1719205909">
     <w:abstractNumId w:val="7"/>
   </w:num>
-  <w:num w:numId="6" w16cid:durableId="549414431">
-    <w:abstractNumId w:val="5"/>
+  <w:num w:numId="10" w16cid:durableId="1014111781">
+    <w:abstractNumId w:val="4"/>
   </w:num>
-  <w:num w:numId="7" w16cid:durableId="690304781">
-    <w:abstractNumId w:val="6"/>
-  </w:num>
-  <w:num w:numId="8" w16cid:durableId="577908233">
-    <w:abstractNumId w:val="3"/>
+  <w:num w:numId="11" w16cid:durableId="358747287">
+    <w:abstractNumId w:val="2"/>
   </w:num>
 </w:numbering>
 </file>
@@ -1847,7 +2889,6 @@
   <w:style w:type="character" w:default="1" w:styleId="DefaultParagraphFont">
     <w:name w:val="Default Paragraph Font"/>
     <w:uiPriority w:val="1"/>
-    <w:semiHidden/>
     <w:unhideWhenUsed/>
   </w:style>
   <w:style w:type="table" w:default="1" w:styleId="TableNormal">

</xml_diff>

<commit_message>
ending on summary reports 413
</commit_message>
<xml_diff>
--- a/TERM3/T3B2-ICTNPL413-Evaluate_net_regulations_legislation_telecommunications_industry/2-ICTNPL413-Assessment_Task 2/Assessmet-questions/Reports/ICTNPL413_AssessmentTask_Manuel_S_Perez_E-Summ-Rep-Lebara.docx
+++ b/TERM3/T3B2-ICTNPL413-Evaluate_net_regulations_legislation_telecommunications_industry/2-ICTNPL413-Assessment_Task 2/Assessmet-questions/Reports/ICTNPL413_AssessmentTask_Manuel_S_Perez_E-Summ-Rep-Lebara.docx
@@ -1275,6 +1275,207 @@
         </w:rPr>
         <w:lastRenderedPageBreak/>
         <w:t>could help Lebara shift its reputation from one marked by poor service experiences to one recognised for inclusive and reliable accessibility.</w:t>
+      </w:r>
+    </w:p>
+    <w:p>
+      <w:pPr>
+        <w:jc w:val="both"/>
+        <w:rPr>
+          <w:rFonts w:ascii="Arial" w:hAnsi="Arial" w:cs="Arial"/>
+        </w:rPr>
+      </w:pPr>
+    </w:p>
+    <w:p>
+      <w:pPr>
+        <w:jc w:val="both"/>
+        <w:rPr>
+          <w:rFonts w:ascii="Arial" w:hAnsi="Arial" w:cs="Arial"/>
+          <w:b/>
+          <w:bCs/>
+        </w:rPr>
+      </w:pPr>
+      <w:r>
+        <w:rPr>
+          <w:rFonts w:ascii="Arial" w:hAnsi="Arial" w:cs="Arial"/>
+          <w:b/>
+          <w:bCs/>
+        </w:rPr>
+        <w:t>How regulatory and legislative requirements impact accessibility</w:t>
+      </w:r>
+    </w:p>
+    <w:p>
+      <w:pPr>
+        <w:jc w:val="both"/>
+        <w:rPr>
+          <w:rFonts w:ascii="Arial" w:hAnsi="Arial" w:cs="Arial"/>
+        </w:rPr>
+      </w:pPr>
+      <w:r>
+        <w:rPr>
+          <w:rFonts w:ascii="Arial" w:hAnsi="Arial" w:cs="Arial"/>
+        </w:rPr>
+        <w:t>Regulatory and legislative requirements shape the accessibility of telecommunications networks in Australia by setting minimum standards, ensuring consumer protection, and balancing commercial innovation with public interest obligations. For carriers and service providers alike, these frameworks influence not only how networks are planned and deployed but also how services are delivered to individuals and organisations across diverse geographic and social contexts.</w:t>
+      </w:r>
+    </w:p>
+    <w:p>
+      <w:pPr>
+        <w:jc w:val="both"/>
+        <w:rPr>
+          <w:rFonts w:ascii="Arial" w:hAnsi="Arial" w:cs="Arial"/>
+        </w:rPr>
+      </w:pPr>
+      <w:r>
+        <w:rPr>
+          <w:rFonts w:ascii="Arial" w:hAnsi="Arial" w:cs="Arial"/>
+        </w:rPr>
+        <w:t xml:space="preserve">The </w:t>
+      </w:r>
+      <w:r>
+        <w:rPr>
+          <w:rFonts w:ascii="Arial" w:hAnsi="Arial" w:cs="Arial"/>
+          <w:i/>
+          <w:iCs/>
+        </w:rPr>
+        <w:t>Telecommunications Act 1997</w:t>
+      </w:r>
+      <w:r>
+        <w:rPr>
+          <w:rFonts w:ascii="Arial" w:hAnsi="Arial" w:cs="Arial"/>
+        </w:rPr>
+        <w:t xml:space="preserve"> represents a turning point in deregulation. While it opened the market to new entrants and encouraged competition, it also retained key obligations such as fair interconnection requirements. These obligations ensure that smaller operators—including Mobile Virtual Network Operators (MVNOs) like Lebara—can access infrastructure under regulated terms, thereby widening accessibility for consumers who may not otherwise benefit from competitive pricing or diverse service options. The same legislation influences future network rollouts, such as 5G, by requiring providers to comply with planning and approval processes that safeguard community interests and environmental standards.</w:t>
+      </w:r>
+    </w:p>
+    <w:p>
+      <w:pPr>
+        <w:jc w:val="both"/>
+        <w:rPr>
+          <w:rFonts w:ascii="Arial" w:hAnsi="Arial" w:cs="Arial"/>
+        </w:rPr>
+      </w:pPr>
+      <w:r>
+        <w:rPr>
+          <w:rFonts w:ascii="Arial" w:hAnsi="Arial" w:cs="Arial"/>
+        </w:rPr>
+        <w:t xml:space="preserve">The </w:t>
+      </w:r>
+      <w:r>
+        <w:rPr>
+          <w:rFonts w:ascii="Arial" w:hAnsi="Arial" w:cs="Arial"/>
+          <w:i/>
+          <w:iCs/>
+        </w:rPr>
+        <w:t>Telecommunications (Consumer Protection and Service Standards) Act 1999</w:t>
+      </w:r>
+      <w:r>
+        <w:rPr>
+          <w:rFonts w:ascii="Arial" w:hAnsi="Arial" w:cs="Arial"/>
+        </w:rPr>
+        <w:t xml:space="preserve"> directly impacts accessibility by guaranteeing universal service and shaping how providers respond to underserved areas. This obligation is particularly important in regional and remote Australia, where market forces alone may not justify investment in infrastructure. By enforcing benchmarks for service quality, reliability, and inclusivity, the legislation compels providers to incorporate digital inclusion into their long-term planning—a responsibility that became even more pressing during and after COVID-19, when connectivity became essential for work, education, and healthcare.</w:t>
+      </w:r>
+    </w:p>
+    <w:p>
+      <w:pPr>
+        <w:jc w:val="both"/>
+        <w:rPr>
+          <w:rFonts w:ascii="Arial" w:hAnsi="Arial" w:cs="Arial"/>
+        </w:rPr>
+      </w:pPr>
+      <w:r>
+        <w:rPr>
+          <w:rFonts w:ascii="Arial" w:hAnsi="Arial" w:cs="Arial"/>
+        </w:rPr>
+        <w:t xml:space="preserve">Under the </w:t>
+      </w:r>
+      <w:r>
+        <w:rPr>
+          <w:rFonts w:ascii="Arial" w:hAnsi="Arial" w:cs="Arial"/>
+          <w:i/>
+          <w:iCs/>
+        </w:rPr>
+        <w:t>Telecommunications (Interception and Access) Act 1979</w:t>
+      </w:r>
+      <w:r>
+        <w:rPr>
+          <w:rFonts w:ascii="Arial" w:hAnsi="Arial" w:cs="Arial"/>
+        </w:rPr>
+        <w:t>, providers must integrate lawful interception capabilities into their network architecture. While designed to protect national security, these requirements add complexity and cost, influencing how carriers build and maintain infrastructure. Accessibility is therefore shaped by a delicate balance: ensuring secure and lawful access for government while protecting consumer privacy and maintaining network efficiency. This challenge becomes even sharper with the rise of 5G and encrypted services, where security, accessibility, and privacy frequently intersect.</w:t>
+      </w:r>
+    </w:p>
+    <w:p>
+      <w:pPr>
+        <w:jc w:val="both"/>
+        <w:rPr>
+          <w:rFonts w:ascii="Arial" w:hAnsi="Arial" w:cs="Arial"/>
+        </w:rPr>
+      </w:pPr>
+      <w:r>
+        <w:rPr>
+          <w:rFonts w:ascii="Arial" w:hAnsi="Arial" w:cs="Arial"/>
+        </w:rPr>
+        <w:t xml:space="preserve">The </w:t>
+      </w:r>
+      <w:r>
+        <w:rPr>
+          <w:rFonts w:ascii="Arial" w:hAnsi="Arial" w:cs="Arial"/>
+          <w:i/>
+          <w:iCs/>
+        </w:rPr>
+        <w:t>Competition and Consumer Act 2010</w:t>
+      </w:r>
+      <w:r>
+        <w:rPr>
+          <w:rFonts w:ascii="Arial" w:hAnsi="Arial" w:cs="Arial"/>
+        </w:rPr>
+        <w:t xml:space="preserve"> is central to ensuring that no single provider abuses market power. It has a direct impact on accessibility by preventing monopolistic practices that could otherwise limit consumer choice, inflate prices, or stifle investment in infrastructure for rural and remote regions. In practice, this legislation promotes innovation and drives providers to improve service quality and coverage. For MVNOs </w:t>
+      </w:r>
+      <w:r>
+        <w:rPr>
+          <w:rFonts w:ascii="Arial" w:hAnsi="Arial" w:cs="Arial"/>
+        </w:rPr>
+        <w:lastRenderedPageBreak/>
+        <w:t>such as Lebara, it ensures fair access to wholesale networks, enabling them to deliver affordable services to their target markets.</w:t>
+      </w:r>
+    </w:p>
+    <w:p>
+      <w:pPr>
+        <w:jc w:val="both"/>
+        <w:rPr>
+          <w:rFonts w:ascii="Arial" w:hAnsi="Arial" w:cs="Arial"/>
+        </w:rPr>
+      </w:pPr>
+      <w:r>
+        <w:rPr>
+          <w:rFonts w:ascii="Arial" w:hAnsi="Arial" w:cs="Arial"/>
+        </w:rPr>
+        <w:t xml:space="preserve">Finally, the </w:t>
+      </w:r>
+      <w:r>
+        <w:rPr>
+          <w:rFonts w:ascii="Arial" w:hAnsi="Arial" w:cs="Arial"/>
+          <w:i/>
+          <w:iCs/>
+        </w:rPr>
+        <w:t>Privacy Act 1988</w:t>
+      </w:r>
+      <w:r>
+        <w:rPr>
+          <w:rFonts w:ascii="Arial" w:hAnsi="Arial" w:cs="Arial"/>
+        </w:rPr>
+        <w:t xml:space="preserve"> governs how carriers and service providers manage consumer data. Strong privacy protections enhance accessibility by building consumer trust in digital services, particularly cloud-based and mobile broadband systems accelerated by the COVID-19 pandemic. At the same time, compliance with privacy and data retention rules imposes costs on providers, which can influence pricing strategies and the speed at which innovative services are introduced.</w:t>
+      </w:r>
+    </w:p>
+    <w:p>
+      <w:pPr>
+        <w:jc w:val="both"/>
+        <w:rPr>
+          <w:rFonts w:ascii="Arial" w:hAnsi="Arial" w:cs="Arial"/>
+        </w:rPr>
+      </w:pPr>
+      <w:r>
+        <w:rPr>
+          <w:rFonts w:ascii="Arial" w:hAnsi="Arial" w:cs="Arial"/>
+        </w:rPr>
+        <w:t>Together, these legislative frameworks ensure that accessibility is not determined solely by market dynamics. They provide a regulatory safety net that obliges providers to balance profitability with inclusivity, security, and fairness—ensuring that telecommunications remains a universal service rather than a privilege confined to profitable demographics or locations.</w:t>
       </w:r>
     </w:p>
     <w:p>
@@ -3471,7 +3672,6 @@
     <w:next w:val="Normal"/>
     <w:link w:val="Heading4Char"/>
     <w:uiPriority w:val="9"/>
-    <w:semiHidden/>
     <w:unhideWhenUsed/>
     <w:qFormat/>
     <w:rsid w:val="00613151"/>
@@ -3672,7 +3872,6 @@
     <w:basedOn w:val="DefaultParagraphFont"/>
     <w:link w:val="Heading4"/>
     <w:uiPriority w:val="9"/>
-    <w:semiHidden/>
     <w:rsid w:val="00613151"/>
     <w:rPr>
       <w:rFonts w:eastAsiaTheme="majorEastAsia" w:cstheme="majorBidi"/>

</xml_diff>